<commit_message>
new SQL and Git reference files
</commit_message>
<xml_diff>
--- a/referenceFiles/FinalProject.docx
+++ b/referenceFiles/FinalProject.docx
@@ -548,44 +548,49 @@
       <w:r>
         <w:t>Database</w:t>
       </w:r>
-    </w:p>
-    <w:p>
-      <w:pPr>
-        <w:pStyle w:val="NoSpacing"/>
-      </w:pPr>
-    </w:p>
-    <w:p>
-      <w:pPr>
-        <w:pStyle w:val="NoSpacing"/>
-      </w:pPr>
-      <w:r>
-        <w:t>Tanuj:</w:t>
-      </w:r>
-    </w:p>
-    <w:p>
-      <w:pPr>
-        <w:pStyle w:val="NoSpacing"/>
-      </w:pPr>
-      <w:r>
-        <w:t>HTML files</w:t>
-      </w:r>
-    </w:p>
-    <w:p>
-      <w:pPr>
-        <w:pStyle w:val="NoSpacing"/>
-      </w:pPr>
-    </w:p>
-    <w:p>
-      <w:pPr>
-        <w:pStyle w:val="NoSpacing"/>
-      </w:pPr>
-      <w:r>
-        <w:t>Matthew:</w:t>
-      </w:r>
-    </w:p>
-    <w:p>
-      <w:pPr>
-        <w:pStyle w:val="NoSpacing"/>
+      <w:r>
+        <w:t xml:space="preserve"> </w:t>
+      </w:r>
+    </w:p>
+    <w:p>
+      <w:pPr>
+        <w:pStyle w:val="NoSpacing"/>
+        <w:numPr>
+          <w:ilvl w:val="0"/>
+          <w:numId w:val="2"/>
+        </w:numPr>
+      </w:pPr>
+      <w:r>
+        <w:t>Front-end</w:t>
+      </w:r>
+      <w:r>
+        <w:t xml:space="preserve">: HTML, CSS, </w:t>
+      </w:r>
+      <w:proofErr w:type="spellStart"/>
+      <w:r>
+        <w:t>etc</w:t>
+      </w:r>
+      <w:proofErr w:type="spellEnd"/>
+    </w:p>
+    <w:p>
+      <w:pPr>
+        <w:pStyle w:val="NoSpacing"/>
+        <w:numPr>
+          <w:ilvl w:val="1"/>
+          <w:numId w:val="2"/>
+        </w:numPr>
+      </w:pPr>
+      <w:r>
+        <w:t>Image short description is just first X character substring of full description</w:t>
+      </w:r>
+    </w:p>
+    <w:p>
+      <w:pPr>
+        <w:pStyle w:val="NoSpacing"/>
+        <w:numPr>
+          <w:ilvl w:val="0"/>
+          <w:numId w:val="2"/>
+        </w:numPr>
       </w:pPr>
       <w:r>
         <w:t>Server</w:t>
@@ -594,33 +599,342 @@
     <w:p>
       <w:pPr>
         <w:pStyle w:val="NoSpacing"/>
-      </w:pPr>
-      <w:r>
-        <w:t>Logging in – POST request avoids SQL</w:t>
-      </w:r>
-      <w:r>
-        <w:t>, cookie</w:t>
+        <w:numPr>
+          <w:ilvl w:val="1"/>
+          <w:numId w:val="2"/>
+        </w:numPr>
+      </w:pPr>
+      <w:r>
+        <w:t>Hash Password</w:t>
+      </w:r>
+    </w:p>
+    <w:p>
+      <w:pPr>
+        <w:pStyle w:val="NoSpacing"/>
+        <w:numPr>
+          <w:ilvl w:val="0"/>
+          <w:numId w:val="2"/>
+        </w:numPr>
+      </w:pPr>
+      <w:r>
+        <w:t>Database</w:t>
+      </w:r>
+    </w:p>
+    <w:p>
+      <w:pPr>
+        <w:pStyle w:val="NoSpacing"/>
+        <w:numPr>
+          <w:ilvl w:val="1"/>
+          <w:numId w:val="2"/>
+        </w:numPr>
+      </w:pPr>
+      <w:r>
+        <w:t>Create ER Diagram for practice</w:t>
+      </w:r>
+    </w:p>
+    <w:p>
+      <w:pPr>
+        <w:pStyle w:val="NoSpacing"/>
+        <w:numPr>
+          <w:ilvl w:val="1"/>
+          <w:numId w:val="2"/>
+        </w:numPr>
+      </w:pPr>
+      <w:r>
+        <w:t>No image captions</w:t>
+      </w:r>
+    </w:p>
+    <w:p>
+      <w:pPr>
+        <w:pStyle w:val="NoSpacing"/>
+        <w:numPr>
+          <w:ilvl w:val="0"/>
+          <w:numId w:val="2"/>
+        </w:numPr>
+      </w:pPr>
+      <w:r>
+        <w:t>Trading</w:t>
+      </w:r>
+    </w:p>
+    <w:p>
+      <w:pPr>
+        <w:pStyle w:val="NoSpacing"/>
+        <w:numPr>
+          <w:ilvl w:val="1"/>
+          <w:numId w:val="2"/>
+        </w:numPr>
+      </w:pPr>
+      <w:r>
+        <w:t>Single trade allowed between any two users</w:t>
+      </w:r>
+    </w:p>
+    <w:p>
+      <w:pPr>
+        <w:pStyle w:val="NoSpacing"/>
+        <w:numPr>
+          <w:ilvl w:val="1"/>
+          <w:numId w:val="2"/>
+        </w:numPr>
+      </w:pPr>
+      <w:r>
+        <w:t>Notifications</w:t>
+      </w:r>
+    </w:p>
+    <w:p>
+      <w:pPr>
+        <w:pStyle w:val="NoSpacing"/>
+        <w:numPr>
+          <w:ilvl w:val="0"/>
+          <w:numId w:val="2"/>
+        </w:numPr>
+      </w:pPr>
+      <w:r>
+        <w:t>Logging in</w:t>
+      </w:r>
+    </w:p>
+    <w:p>
+      <w:pPr>
+        <w:pStyle w:val="NoSpacing"/>
+        <w:numPr>
+          <w:ilvl w:val="1"/>
+          <w:numId w:val="2"/>
+        </w:numPr>
+      </w:pPr>
+      <w:r>
+        <w:t>POST method to avoid SQL</w:t>
+      </w:r>
+    </w:p>
+    <w:p>
+      <w:pPr>
+        <w:pStyle w:val="NoSpacing"/>
+        <w:numPr>
+          <w:ilvl w:val="1"/>
+          <w:numId w:val="2"/>
+        </w:numPr>
+      </w:pPr>
+      <w:r>
+        <w:t>cookie</w:t>
+      </w:r>
+    </w:p>
+    <w:p>
+      <w:pPr>
+        <w:pStyle w:val="NoSpacing"/>
+        <w:numPr>
+          <w:ilvl w:val="0"/>
+          <w:numId w:val="2"/>
+        </w:numPr>
+      </w:pPr>
+      <w:r>
+        <w:t>Inbox</w:t>
+      </w:r>
+    </w:p>
+    <w:p>
+      <w:pPr>
+        <w:pStyle w:val="NoSpacing"/>
+        <w:numPr>
+          <w:ilvl w:val="0"/>
+          <w:numId w:val="2"/>
+        </w:numPr>
+      </w:pPr>
+      <w:r>
+        <w:t>User Profile</w:t>
+      </w:r>
+    </w:p>
+    <w:p>
+      <w:pPr>
+        <w:pStyle w:val="NoSpacing"/>
+        <w:numPr>
+          <w:ilvl w:val="1"/>
+          <w:numId w:val="2"/>
+        </w:numPr>
+      </w:pPr>
+      <w:r>
+        <w:t>Change Display Name, Address, Phone Number</w:t>
+      </w:r>
+    </w:p>
+    <w:p>
+      <w:pPr>
+        <w:pStyle w:val="NoSpacing"/>
+        <w:numPr>
+          <w:ilvl w:val="1"/>
+          <w:numId w:val="2"/>
+        </w:numPr>
+      </w:pPr>
+      <w:r>
+        <w:t>Notification Settings for emails and pop-ups</w:t>
+      </w:r>
+      <w:r>
+        <w:t xml:space="preserve"> </w:t>
+      </w:r>
+    </w:p>
+    <w:p>
+      <w:pPr>
+        <w:pStyle w:val="NoSpacing"/>
+      </w:pPr>
+    </w:p>
+    <w:p>
+      <w:pPr>
+        <w:pStyle w:val="NoSpacing"/>
+      </w:pPr>
+    </w:p>
+    <w:p>
+      <w:pPr>
+        <w:pStyle w:val="NoSpacing"/>
+      </w:pPr>
+      <w:r>
+        <w:t>Distribution</w:t>
+      </w:r>
+    </w:p>
+    <w:p>
+      <w:pPr>
+        <w:pStyle w:val="NoSpacing"/>
+        <w:numPr>
+          <w:ilvl w:val="0"/>
+          <w:numId w:val="3"/>
+        </w:numPr>
+      </w:pPr>
+      <w:proofErr w:type="spellStart"/>
+      <w:r>
+        <w:t>Tanuj</w:t>
+      </w:r>
+      <w:proofErr w:type="spellEnd"/>
+    </w:p>
+    <w:p>
+      <w:pPr>
+        <w:pStyle w:val="NoSpacing"/>
+        <w:numPr>
+          <w:ilvl w:val="1"/>
+          <w:numId w:val="3"/>
+        </w:numPr>
+      </w:pPr>
+      <w:r>
+        <w:t>Front-</w:t>
+      </w:r>
+      <w:r>
+        <w:t xml:space="preserve">end: HTML, CSS, </w:t>
+      </w:r>
+      <w:proofErr w:type="spellStart"/>
+      <w:r>
+        <w:t>Bo</w:t>
       </w:r>
       <w:bookmarkStart w:id="0" w:name="_GoBack"/>
       <w:bookmarkEnd w:id="0"/>
-    </w:p>
-    <w:p>
-      <w:pPr>
-        <w:pStyle w:val="NoSpacing"/>
-      </w:pPr>
-    </w:p>
-    <w:p>
-      <w:pPr>
-        <w:pStyle w:val="NoSpacing"/>
-      </w:pPr>
-    </w:p>
-    <w:p>
-      <w:pPr>
-        <w:pStyle w:val="NoSpacing"/>
-      </w:pPr>
-      <w:r>
-        <w:t>Nikhil:</w:t>
-      </w:r>
+      <w:r>
+        <w:t>otrstrap</w:t>
+      </w:r>
+      <w:proofErr w:type="spellEnd"/>
+      <w:r>
+        <w:t xml:space="preserve">, </w:t>
+      </w:r>
+      <w:proofErr w:type="spellStart"/>
+      <w:r>
+        <w:t>etc</w:t>
+      </w:r>
+      <w:proofErr w:type="spellEnd"/>
+    </w:p>
+    <w:p>
+      <w:pPr>
+        <w:pStyle w:val="NoSpacing"/>
+        <w:numPr>
+          <w:ilvl w:val="0"/>
+          <w:numId w:val="3"/>
+        </w:numPr>
+      </w:pPr>
+      <w:r>
+        <w:t>Matthew</w:t>
+      </w:r>
+    </w:p>
+    <w:p>
+      <w:pPr>
+        <w:pStyle w:val="NoSpacing"/>
+        <w:numPr>
+          <w:ilvl w:val="1"/>
+          <w:numId w:val="3"/>
+        </w:numPr>
+      </w:pPr>
+      <w:r>
+        <w:t>Server</w:t>
+      </w:r>
+    </w:p>
+    <w:p>
+      <w:pPr>
+        <w:pStyle w:val="NoSpacing"/>
+        <w:numPr>
+          <w:ilvl w:val="1"/>
+          <w:numId w:val="3"/>
+        </w:numPr>
+      </w:pPr>
+      <w:r>
+        <w:t>Database</w:t>
+      </w:r>
+      <w:r>
+        <w:t>-User + Item Table</w:t>
+      </w:r>
+    </w:p>
+    <w:p>
+      <w:pPr>
+        <w:pStyle w:val="NoSpacing"/>
+        <w:numPr>
+          <w:ilvl w:val="1"/>
+          <w:numId w:val="3"/>
+        </w:numPr>
+      </w:pPr>
+      <w:r>
+        <w:t>Trading</w:t>
+      </w:r>
+      <w:r>
+        <w:t xml:space="preserve"> functions</w:t>
+      </w:r>
+    </w:p>
+    <w:p>
+      <w:pPr>
+        <w:pStyle w:val="NoSpacing"/>
+      </w:pPr>
+    </w:p>
+    <w:p>
+      <w:pPr>
+        <w:pStyle w:val="NoSpacing"/>
+        <w:numPr>
+          <w:ilvl w:val="0"/>
+          <w:numId w:val="3"/>
+        </w:numPr>
+      </w:pPr>
+      <w:r>
+        <w:t>Nikhil</w:t>
+      </w:r>
+    </w:p>
+    <w:p>
+      <w:pPr>
+        <w:pStyle w:val="NoSpacing"/>
+        <w:numPr>
+          <w:ilvl w:val="1"/>
+          <w:numId w:val="3"/>
+        </w:numPr>
+      </w:pPr>
+      <w:r>
+        <w:t>Database</w:t>
+      </w:r>
+      <w:r>
+        <w:t>-Trade Table</w:t>
+      </w:r>
+    </w:p>
+    <w:p>
+      <w:pPr>
+        <w:pStyle w:val="NoSpacing"/>
+        <w:numPr>
+          <w:ilvl w:val="1"/>
+          <w:numId w:val="3"/>
+        </w:numPr>
+      </w:pPr>
+      <w:r>
+        <w:t xml:space="preserve">Logging in </w:t>
+      </w:r>
+    </w:p>
+    <w:p>
+      <w:pPr>
+        <w:pStyle w:val="NoSpacing"/>
+        <w:ind w:left="1440"/>
+      </w:pPr>
     </w:p>
     <w:p>
       <w:pPr>
@@ -752,8 +1066,240 @@
       </w:rPr>
     </w:lvl>
   </w:abstractNum>
+  <w:abstractNum w:abstractNumId="1" w15:restartNumberingAfterBreak="0">
+    <w:nsid w:val="1DCC569D"/>
+    <w:multiLevelType w:val="hybridMultilevel"/>
+    <w:tmpl w:val="21C4B69C"/>
+    <w:lvl w:ilvl="0" w:tplc="04090001">
+      <w:start w:val="1"/>
+      <w:numFmt w:val="bullet"/>
+      <w:lvlText w:val=""/>
+      <w:lvlJc w:val="left"/>
+      <w:pPr>
+        <w:ind w:left="720" w:hanging="360"/>
+      </w:pPr>
+      <w:rPr>
+        <w:rFonts w:ascii="Symbol" w:hAnsi="Symbol" w:hint="default"/>
+      </w:rPr>
+    </w:lvl>
+    <w:lvl w:ilvl="1" w:tplc="04090003">
+      <w:start w:val="1"/>
+      <w:numFmt w:val="bullet"/>
+      <w:lvlText w:val="o"/>
+      <w:lvlJc w:val="left"/>
+      <w:pPr>
+        <w:ind w:left="1440" w:hanging="360"/>
+      </w:pPr>
+      <w:rPr>
+        <w:rFonts w:ascii="Courier New" w:hAnsi="Courier New" w:cs="Courier New" w:hint="default"/>
+      </w:rPr>
+    </w:lvl>
+    <w:lvl w:ilvl="2" w:tplc="04090005">
+      <w:start w:val="1"/>
+      <w:numFmt w:val="bullet"/>
+      <w:lvlText w:val=""/>
+      <w:lvlJc w:val="left"/>
+      <w:pPr>
+        <w:ind w:left="2160" w:hanging="360"/>
+      </w:pPr>
+      <w:rPr>
+        <w:rFonts w:ascii="Wingdings" w:hAnsi="Wingdings" w:hint="default"/>
+      </w:rPr>
+    </w:lvl>
+    <w:lvl w:ilvl="3" w:tplc="04090001" w:tentative="1">
+      <w:start w:val="1"/>
+      <w:numFmt w:val="bullet"/>
+      <w:lvlText w:val=""/>
+      <w:lvlJc w:val="left"/>
+      <w:pPr>
+        <w:ind w:left="2880" w:hanging="360"/>
+      </w:pPr>
+      <w:rPr>
+        <w:rFonts w:ascii="Symbol" w:hAnsi="Symbol" w:hint="default"/>
+      </w:rPr>
+    </w:lvl>
+    <w:lvl w:ilvl="4" w:tplc="04090003" w:tentative="1">
+      <w:start w:val="1"/>
+      <w:numFmt w:val="bullet"/>
+      <w:lvlText w:val="o"/>
+      <w:lvlJc w:val="left"/>
+      <w:pPr>
+        <w:ind w:left="3600" w:hanging="360"/>
+      </w:pPr>
+      <w:rPr>
+        <w:rFonts w:ascii="Courier New" w:hAnsi="Courier New" w:cs="Courier New" w:hint="default"/>
+      </w:rPr>
+    </w:lvl>
+    <w:lvl w:ilvl="5" w:tplc="04090005" w:tentative="1">
+      <w:start w:val="1"/>
+      <w:numFmt w:val="bullet"/>
+      <w:lvlText w:val=""/>
+      <w:lvlJc w:val="left"/>
+      <w:pPr>
+        <w:ind w:left="4320" w:hanging="360"/>
+      </w:pPr>
+      <w:rPr>
+        <w:rFonts w:ascii="Wingdings" w:hAnsi="Wingdings" w:hint="default"/>
+      </w:rPr>
+    </w:lvl>
+    <w:lvl w:ilvl="6" w:tplc="04090001" w:tentative="1">
+      <w:start w:val="1"/>
+      <w:numFmt w:val="bullet"/>
+      <w:lvlText w:val=""/>
+      <w:lvlJc w:val="left"/>
+      <w:pPr>
+        <w:ind w:left="5040" w:hanging="360"/>
+      </w:pPr>
+      <w:rPr>
+        <w:rFonts w:ascii="Symbol" w:hAnsi="Symbol" w:hint="default"/>
+      </w:rPr>
+    </w:lvl>
+    <w:lvl w:ilvl="7" w:tplc="04090003" w:tentative="1">
+      <w:start w:val="1"/>
+      <w:numFmt w:val="bullet"/>
+      <w:lvlText w:val="o"/>
+      <w:lvlJc w:val="left"/>
+      <w:pPr>
+        <w:ind w:left="5760" w:hanging="360"/>
+      </w:pPr>
+      <w:rPr>
+        <w:rFonts w:ascii="Courier New" w:hAnsi="Courier New" w:cs="Courier New" w:hint="default"/>
+      </w:rPr>
+    </w:lvl>
+    <w:lvl w:ilvl="8" w:tplc="04090005" w:tentative="1">
+      <w:start w:val="1"/>
+      <w:numFmt w:val="bullet"/>
+      <w:lvlText w:val=""/>
+      <w:lvlJc w:val="left"/>
+      <w:pPr>
+        <w:ind w:left="6480" w:hanging="360"/>
+      </w:pPr>
+      <w:rPr>
+        <w:rFonts w:ascii="Wingdings" w:hAnsi="Wingdings" w:hint="default"/>
+      </w:rPr>
+    </w:lvl>
+  </w:abstractNum>
+  <w:abstractNum w:abstractNumId="2" w15:restartNumberingAfterBreak="0">
+    <w:nsid w:val="4B820E5C"/>
+    <w:multiLevelType w:val="hybridMultilevel"/>
+    <w:tmpl w:val="169A5C14"/>
+    <w:lvl w:ilvl="0" w:tplc="04090001">
+      <w:start w:val="1"/>
+      <w:numFmt w:val="bullet"/>
+      <w:lvlText w:val=""/>
+      <w:lvlJc w:val="left"/>
+      <w:pPr>
+        <w:ind w:left="720" w:hanging="360"/>
+      </w:pPr>
+      <w:rPr>
+        <w:rFonts w:ascii="Symbol" w:hAnsi="Symbol" w:hint="default"/>
+      </w:rPr>
+    </w:lvl>
+    <w:lvl w:ilvl="1" w:tplc="04090003">
+      <w:start w:val="1"/>
+      <w:numFmt w:val="bullet"/>
+      <w:lvlText w:val="o"/>
+      <w:lvlJc w:val="left"/>
+      <w:pPr>
+        <w:ind w:left="1440" w:hanging="360"/>
+      </w:pPr>
+      <w:rPr>
+        <w:rFonts w:ascii="Courier New" w:hAnsi="Courier New" w:cs="Courier New" w:hint="default"/>
+      </w:rPr>
+    </w:lvl>
+    <w:lvl w:ilvl="2" w:tplc="04090005" w:tentative="1">
+      <w:start w:val="1"/>
+      <w:numFmt w:val="bullet"/>
+      <w:lvlText w:val=""/>
+      <w:lvlJc w:val="left"/>
+      <w:pPr>
+        <w:ind w:left="2160" w:hanging="360"/>
+      </w:pPr>
+      <w:rPr>
+        <w:rFonts w:ascii="Wingdings" w:hAnsi="Wingdings" w:hint="default"/>
+      </w:rPr>
+    </w:lvl>
+    <w:lvl w:ilvl="3" w:tplc="04090001" w:tentative="1">
+      <w:start w:val="1"/>
+      <w:numFmt w:val="bullet"/>
+      <w:lvlText w:val=""/>
+      <w:lvlJc w:val="left"/>
+      <w:pPr>
+        <w:ind w:left="2880" w:hanging="360"/>
+      </w:pPr>
+      <w:rPr>
+        <w:rFonts w:ascii="Symbol" w:hAnsi="Symbol" w:hint="default"/>
+      </w:rPr>
+    </w:lvl>
+    <w:lvl w:ilvl="4" w:tplc="04090003" w:tentative="1">
+      <w:start w:val="1"/>
+      <w:numFmt w:val="bullet"/>
+      <w:lvlText w:val="o"/>
+      <w:lvlJc w:val="left"/>
+      <w:pPr>
+        <w:ind w:left="3600" w:hanging="360"/>
+      </w:pPr>
+      <w:rPr>
+        <w:rFonts w:ascii="Courier New" w:hAnsi="Courier New" w:cs="Courier New" w:hint="default"/>
+      </w:rPr>
+    </w:lvl>
+    <w:lvl w:ilvl="5" w:tplc="04090005" w:tentative="1">
+      <w:start w:val="1"/>
+      <w:numFmt w:val="bullet"/>
+      <w:lvlText w:val=""/>
+      <w:lvlJc w:val="left"/>
+      <w:pPr>
+        <w:ind w:left="4320" w:hanging="360"/>
+      </w:pPr>
+      <w:rPr>
+        <w:rFonts w:ascii="Wingdings" w:hAnsi="Wingdings" w:hint="default"/>
+      </w:rPr>
+    </w:lvl>
+    <w:lvl w:ilvl="6" w:tplc="04090001" w:tentative="1">
+      <w:start w:val="1"/>
+      <w:numFmt w:val="bullet"/>
+      <w:lvlText w:val=""/>
+      <w:lvlJc w:val="left"/>
+      <w:pPr>
+        <w:ind w:left="5040" w:hanging="360"/>
+      </w:pPr>
+      <w:rPr>
+        <w:rFonts w:ascii="Symbol" w:hAnsi="Symbol" w:hint="default"/>
+      </w:rPr>
+    </w:lvl>
+    <w:lvl w:ilvl="7" w:tplc="04090003" w:tentative="1">
+      <w:start w:val="1"/>
+      <w:numFmt w:val="bullet"/>
+      <w:lvlText w:val="o"/>
+      <w:lvlJc w:val="left"/>
+      <w:pPr>
+        <w:ind w:left="5760" w:hanging="360"/>
+      </w:pPr>
+      <w:rPr>
+        <w:rFonts w:ascii="Courier New" w:hAnsi="Courier New" w:cs="Courier New" w:hint="default"/>
+      </w:rPr>
+    </w:lvl>
+    <w:lvl w:ilvl="8" w:tplc="04090005" w:tentative="1">
+      <w:start w:val="1"/>
+      <w:numFmt w:val="bullet"/>
+      <w:lvlText w:val=""/>
+      <w:lvlJc w:val="left"/>
+      <w:pPr>
+        <w:ind w:left="6480" w:hanging="360"/>
+      </w:pPr>
+      <w:rPr>
+        <w:rFonts w:ascii="Wingdings" w:hAnsi="Wingdings" w:hint="default"/>
+      </w:rPr>
+    </w:lvl>
+  </w:abstractNum>
   <w:num w:numId="1">
     <w:abstractNumId w:val="0"/>
+  </w:num>
+  <w:num w:numId="2">
+    <w:abstractNumId w:val="1"/>
+  </w:num>
+  <w:num w:numId="3">
+    <w:abstractNumId w:val="2"/>
   </w:num>
 </w:numbering>
 </file>

</xml_diff>